<commit_message>
not sure what this update actually was
</commit_message>
<xml_diff>
--- a/Milestone 3/Milestone 3.docx
+++ b/Milestone 3/Milestone 3.docx
@@ -184,19 +184,11 @@
                 <w:rFonts w:asciiTheme="minorHAnsi" w:eastAsia="Times New Roman" w:hAnsiTheme="minorHAnsi" w:cs="Times New Roman"/>
               </w:rPr>
             </w:pPr>
-            <w:proofErr w:type="spellStart"/>
-            <w:r>
-              <w:rPr>
-                <w:rFonts w:asciiTheme="minorHAnsi" w:eastAsia="Times New Roman" w:hAnsiTheme="minorHAnsi" w:cs="Arial"/>
-              </w:rPr>
-              <w:t>Pokemon</w:t>
-            </w:r>
-            <w:proofErr w:type="spellEnd"/>
-            <w:r>
-              <w:rPr>
-                <w:rFonts w:asciiTheme="minorHAnsi" w:eastAsia="Times New Roman" w:hAnsiTheme="minorHAnsi" w:cs="Arial"/>
-              </w:rPr>
-              <w:t xml:space="preserve"> Tokens</w:t>
+            <w:r>
+              <w:rPr>
+                <w:rFonts w:asciiTheme="minorHAnsi" w:eastAsia="Times New Roman" w:hAnsiTheme="minorHAnsi" w:cs="Arial"/>
+              </w:rPr>
+              <w:t>Pokemon Tokens</w:t>
             </w:r>
           </w:p>
         </w:tc>
@@ -260,19 +252,11 @@
                 <w:rFonts w:asciiTheme="minorHAnsi" w:eastAsia="Times New Roman" w:hAnsiTheme="minorHAnsi" w:cs="Times New Roman"/>
               </w:rPr>
             </w:pPr>
-            <w:proofErr w:type="spellStart"/>
-            <w:r>
-              <w:rPr>
-                <w:rFonts w:asciiTheme="minorHAnsi" w:eastAsia="Times New Roman" w:hAnsiTheme="minorHAnsi" w:cs="Arial"/>
-              </w:rPr>
-              <w:t>Pokemon</w:t>
-            </w:r>
-            <w:proofErr w:type="spellEnd"/>
-            <w:r>
-              <w:rPr>
-                <w:rFonts w:asciiTheme="minorHAnsi" w:eastAsia="Times New Roman" w:hAnsiTheme="minorHAnsi" w:cs="Arial"/>
-              </w:rPr>
-              <w:t xml:space="preserve"> Evolutions</w:t>
+            <w:r>
+              <w:rPr>
+                <w:rFonts w:asciiTheme="minorHAnsi" w:eastAsia="Times New Roman" w:hAnsiTheme="minorHAnsi" w:cs="Arial"/>
+              </w:rPr>
+              <w:t>Pokemon Evolutions</w:t>
             </w:r>
           </w:p>
         </w:tc>
@@ -293,21 +277,7 @@
               <w:rPr>
                 <w:rFonts w:asciiTheme="minorHAnsi" w:eastAsia="Times New Roman" w:hAnsiTheme="minorHAnsi" w:cs="Arial"/>
               </w:rPr>
-              <w:t xml:space="preserve">When the user makes various plays, the </w:t>
-            </w:r>
-            <w:proofErr w:type="spellStart"/>
-            <w:r>
-              <w:rPr>
-                <w:rFonts w:asciiTheme="minorHAnsi" w:eastAsia="Times New Roman" w:hAnsiTheme="minorHAnsi" w:cs="Arial"/>
-              </w:rPr>
-              <w:t>pokemon</w:t>
-            </w:r>
-            <w:proofErr w:type="spellEnd"/>
-            <w:r>
-              <w:rPr>
-                <w:rFonts w:asciiTheme="minorHAnsi" w:eastAsia="Times New Roman" w:hAnsiTheme="minorHAnsi" w:cs="Arial"/>
-              </w:rPr>
-              <w:t xml:space="preserve"> may evolve into game pieces with special effects. </w:t>
+              <w:t xml:space="preserve">When the user makes various plays, the pokemon may evolve into game pieces with special effects. </w:t>
             </w:r>
           </w:p>
         </w:tc>
@@ -409,19 +379,11 @@
                 <w:rFonts w:asciiTheme="minorHAnsi" w:eastAsia="Times New Roman" w:hAnsiTheme="minorHAnsi" w:cs="Times New Roman"/>
               </w:rPr>
             </w:pPr>
-            <w:proofErr w:type="spellStart"/>
-            <w:r>
-              <w:rPr>
-                <w:rFonts w:asciiTheme="minorHAnsi" w:eastAsia="Times New Roman" w:hAnsiTheme="minorHAnsi" w:cs="Arial"/>
-              </w:rPr>
-              <w:t>Pokemon</w:t>
-            </w:r>
-            <w:proofErr w:type="spellEnd"/>
-            <w:r>
-              <w:rPr>
-                <w:rFonts w:asciiTheme="minorHAnsi" w:eastAsia="Times New Roman" w:hAnsiTheme="minorHAnsi" w:cs="Arial"/>
-              </w:rPr>
-              <w:t xml:space="preserve"> Grid Check Board Algorithm - Column or Row of 3</w:t>
+            <w:r>
+              <w:rPr>
+                <w:rFonts w:asciiTheme="minorHAnsi" w:eastAsia="Times New Roman" w:hAnsiTheme="minorHAnsi" w:cs="Arial"/>
+              </w:rPr>
+              <w:t>Pokemon Grid Check Board Algorithm - Column or Row of 3</w:t>
             </w:r>
           </w:p>
         </w:tc>
@@ -497,19 +459,11 @@
                 <w:rFonts w:asciiTheme="minorHAnsi" w:eastAsia="Times New Roman" w:hAnsiTheme="minorHAnsi" w:cs="Times New Roman"/>
               </w:rPr>
             </w:pPr>
-            <w:proofErr w:type="spellStart"/>
-            <w:r>
-              <w:rPr>
-                <w:rFonts w:asciiTheme="minorHAnsi" w:eastAsia="Times New Roman" w:hAnsiTheme="minorHAnsi" w:cs="Arial"/>
-              </w:rPr>
-              <w:t>Pokemon</w:t>
-            </w:r>
-            <w:proofErr w:type="spellEnd"/>
-            <w:r>
-              <w:rPr>
-                <w:rFonts w:asciiTheme="minorHAnsi" w:eastAsia="Times New Roman" w:hAnsiTheme="minorHAnsi" w:cs="Arial"/>
-              </w:rPr>
-              <w:t xml:space="preserve"> Grid Check Board Algorithm- Column or Row of 4</w:t>
+            <w:r>
+              <w:rPr>
+                <w:rFonts w:asciiTheme="minorHAnsi" w:eastAsia="Times New Roman" w:hAnsiTheme="minorHAnsi" w:cs="Arial"/>
+              </w:rPr>
+              <w:t>Pokemon Grid Check Board Algorithm- Column or Row of 4</w:t>
             </w:r>
           </w:p>
         </w:tc>
@@ -530,21 +484,7 @@
               <w:rPr>
                 <w:rFonts w:asciiTheme="minorHAnsi" w:eastAsia="Times New Roman" w:hAnsiTheme="minorHAnsi" w:cs="Arial"/>
               </w:rPr>
-              <w:t xml:space="preserve">This checks the board for rows or columns of 4, and marks nulls accordingly. This also adds a 1st evolution </w:t>
-            </w:r>
-            <w:proofErr w:type="spellStart"/>
-            <w:r>
-              <w:rPr>
-                <w:rFonts w:asciiTheme="minorHAnsi" w:eastAsia="Times New Roman" w:hAnsiTheme="minorHAnsi" w:cs="Arial"/>
-              </w:rPr>
-              <w:t>pokemon</w:t>
-            </w:r>
-            <w:proofErr w:type="spellEnd"/>
-            <w:r>
-              <w:rPr>
-                <w:rFonts w:asciiTheme="minorHAnsi" w:eastAsia="Times New Roman" w:hAnsiTheme="minorHAnsi" w:cs="Arial"/>
-              </w:rPr>
-              <w:t xml:space="preserve"> token to the board. </w:t>
+              <w:t xml:space="preserve">This checks the board for rows or columns of 4, and marks nulls accordingly. This also adds a 1st evolution pokemon token to the board. </w:t>
             </w:r>
           </w:p>
         </w:tc>
@@ -587,19 +527,11 @@
                 <w:rFonts w:asciiTheme="minorHAnsi" w:eastAsia="Times New Roman" w:hAnsiTheme="minorHAnsi" w:cs="Times New Roman"/>
               </w:rPr>
             </w:pPr>
-            <w:proofErr w:type="spellStart"/>
-            <w:r>
-              <w:rPr>
-                <w:rFonts w:asciiTheme="minorHAnsi" w:eastAsia="Times New Roman" w:hAnsiTheme="minorHAnsi" w:cs="Arial"/>
-              </w:rPr>
-              <w:t>Pokemon</w:t>
-            </w:r>
-            <w:proofErr w:type="spellEnd"/>
-            <w:r>
-              <w:rPr>
-                <w:rFonts w:asciiTheme="minorHAnsi" w:eastAsia="Times New Roman" w:hAnsiTheme="minorHAnsi" w:cs="Arial"/>
-              </w:rPr>
-              <w:t xml:space="preserve"> Grid Check Board Algorithm - Column or Row of 5</w:t>
+            <w:r>
+              <w:rPr>
+                <w:rFonts w:asciiTheme="minorHAnsi" w:eastAsia="Times New Roman" w:hAnsiTheme="minorHAnsi" w:cs="Arial"/>
+              </w:rPr>
+              <w:t>Pokemon Grid Check Board Algorithm - Column or Row of 5</w:t>
             </w:r>
           </w:p>
         </w:tc>
@@ -660,19 +592,11 @@
                 <w:rFonts w:asciiTheme="minorHAnsi" w:eastAsia="Times New Roman" w:hAnsiTheme="minorHAnsi" w:cs="Times New Roman"/>
               </w:rPr>
             </w:pPr>
-            <w:proofErr w:type="spellStart"/>
-            <w:r>
-              <w:rPr>
-                <w:rFonts w:asciiTheme="minorHAnsi" w:eastAsia="Times New Roman" w:hAnsiTheme="minorHAnsi" w:cs="Arial"/>
-              </w:rPr>
-              <w:t>Pokemon</w:t>
-            </w:r>
-            <w:proofErr w:type="spellEnd"/>
-            <w:r>
-              <w:rPr>
-                <w:rFonts w:asciiTheme="minorHAnsi" w:eastAsia="Times New Roman" w:hAnsiTheme="minorHAnsi" w:cs="Arial"/>
-              </w:rPr>
-              <w:t xml:space="preserve"> Grid Check Board Algorithm - Column or Row of 6</w:t>
+            <w:r>
+              <w:rPr>
+                <w:rFonts w:asciiTheme="minorHAnsi" w:eastAsia="Times New Roman" w:hAnsiTheme="minorHAnsi" w:cs="Arial"/>
+              </w:rPr>
+              <w:t>Pokemon Grid Check Board Algorithm - Column or Row of 6</w:t>
             </w:r>
           </w:p>
         </w:tc>
@@ -693,21 +617,7 @@
               <w:rPr>
                 <w:rFonts w:asciiTheme="minorHAnsi" w:eastAsia="Times New Roman" w:hAnsiTheme="minorHAnsi" w:cs="Arial"/>
               </w:rPr>
-              <w:t xml:space="preserve">This checks the board for rows or columns of 6, and marks nulls accordingly. This also adds a 2nd evolution </w:t>
-            </w:r>
-            <w:proofErr w:type="spellStart"/>
-            <w:r>
-              <w:rPr>
-                <w:rFonts w:asciiTheme="minorHAnsi" w:eastAsia="Times New Roman" w:hAnsiTheme="minorHAnsi" w:cs="Arial"/>
-              </w:rPr>
-              <w:t>pokemon</w:t>
-            </w:r>
-            <w:proofErr w:type="spellEnd"/>
-            <w:r>
-              <w:rPr>
-                <w:rFonts w:asciiTheme="minorHAnsi" w:eastAsia="Times New Roman" w:hAnsiTheme="minorHAnsi" w:cs="Arial"/>
-              </w:rPr>
-              <w:t xml:space="preserve"> token to the board.</w:t>
+              <w:t>This checks the board for rows or columns of 6, and marks nulls accordingly. This also adds a 2nd evolution pokemon token to the board.</w:t>
             </w:r>
           </w:p>
         </w:tc>
@@ -750,19 +660,11 @@
                 <w:rFonts w:asciiTheme="minorHAnsi" w:eastAsia="Times New Roman" w:hAnsiTheme="minorHAnsi" w:cs="Times New Roman"/>
               </w:rPr>
             </w:pPr>
-            <w:proofErr w:type="spellStart"/>
-            <w:r>
-              <w:rPr>
-                <w:rFonts w:asciiTheme="minorHAnsi" w:eastAsia="Times New Roman" w:hAnsiTheme="minorHAnsi" w:cs="Arial"/>
-              </w:rPr>
-              <w:t>Pokemon</w:t>
-            </w:r>
-            <w:proofErr w:type="spellEnd"/>
-            <w:r>
-              <w:rPr>
-                <w:rFonts w:asciiTheme="minorHAnsi" w:eastAsia="Times New Roman" w:hAnsiTheme="minorHAnsi" w:cs="Arial"/>
-              </w:rPr>
-              <w:t xml:space="preserve"> Grid Check Board Algorithm - Ditto Swap</w:t>
+            <w:r>
+              <w:rPr>
+                <w:rFonts w:asciiTheme="minorHAnsi" w:eastAsia="Times New Roman" w:hAnsiTheme="minorHAnsi" w:cs="Arial"/>
+              </w:rPr>
+              <w:t>Pokemon Grid Check Board Algorithm - Ditto Swap</w:t>
             </w:r>
           </w:p>
         </w:tc>
@@ -823,19 +725,11 @@
                 <w:rFonts w:asciiTheme="minorHAnsi" w:eastAsia="Times New Roman" w:hAnsiTheme="minorHAnsi" w:cs="Times New Roman"/>
               </w:rPr>
             </w:pPr>
-            <w:proofErr w:type="spellStart"/>
-            <w:r>
-              <w:rPr>
-                <w:rFonts w:asciiTheme="minorHAnsi" w:eastAsia="Times New Roman" w:hAnsiTheme="minorHAnsi" w:cs="Arial"/>
-              </w:rPr>
-              <w:t>Pokemon</w:t>
-            </w:r>
-            <w:proofErr w:type="spellEnd"/>
-            <w:r>
-              <w:rPr>
-                <w:rFonts w:asciiTheme="minorHAnsi" w:eastAsia="Times New Roman" w:hAnsiTheme="minorHAnsi" w:cs="Arial"/>
-              </w:rPr>
-              <w:t xml:space="preserve"> Grid Check Board Algorithm - 1st Evolution Swap</w:t>
+            <w:r>
+              <w:rPr>
+                <w:rFonts w:asciiTheme="minorHAnsi" w:eastAsia="Times New Roman" w:hAnsiTheme="minorHAnsi" w:cs="Arial"/>
+              </w:rPr>
+              <w:t>Pokemon Grid Check Board Algorithm - 1st Evolution Swap</w:t>
             </w:r>
           </w:p>
         </w:tc>
@@ -856,21 +750,7 @@
               <w:rPr>
                 <w:rFonts w:asciiTheme="minorHAnsi" w:eastAsia="Times New Roman" w:hAnsiTheme="minorHAnsi" w:cs="Arial"/>
               </w:rPr>
-              <w:t xml:space="preserve">This checks the board to see if a 1st evolution </w:t>
-            </w:r>
-            <w:proofErr w:type="spellStart"/>
-            <w:r>
-              <w:rPr>
-                <w:rFonts w:asciiTheme="minorHAnsi" w:eastAsia="Times New Roman" w:hAnsiTheme="minorHAnsi" w:cs="Arial"/>
-              </w:rPr>
-              <w:t>pokemon</w:t>
-            </w:r>
-            <w:proofErr w:type="spellEnd"/>
-            <w:r>
-              <w:rPr>
-                <w:rFonts w:asciiTheme="minorHAnsi" w:eastAsia="Times New Roman" w:hAnsiTheme="minorHAnsi" w:cs="Arial"/>
-              </w:rPr>
-              <w:t xml:space="preserve"> token is swapped, and marks nulls accordingly.</w:t>
+              <w:t>This checks the board to see if a 1st evolution pokemon token is swapped, and marks nulls accordingly.</w:t>
             </w:r>
           </w:p>
         </w:tc>
@@ -913,19 +793,11 @@
                 <w:rFonts w:asciiTheme="minorHAnsi" w:eastAsia="Times New Roman" w:hAnsiTheme="minorHAnsi" w:cs="Times New Roman"/>
               </w:rPr>
             </w:pPr>
-            <w:proofErr w:type="spellStart"/>
-            <w:r>
-              <w:rPr>
-                <w:rFonts w:asciiTheme="minorHAnsi" w:eastAsia="Times New Roman" w:hAnsiTheme="minorHAnsi" w:cs="Arial"/>
-              </w:rPr>
-              <w:t>Pokemon</w:t>
-            </w:r>
-            <w:proofErr w:type="spellEnd"/>
-            <w:r>
-              <w:rPr>
-                <w:rFonts w:asciiTheme="minorHAnsi" w:eastAsia="Times New Roman" w:hAnsiTheme="minorHAnsi" w:cs="Arial"/>
-              </w:rPr>
-              <w:t xml:space="preserve"> Grid Check Board Algorithm - 2nd Evolution Swap</w:t>
+            <w:r>
+              <w:rPr>
+                <w:rFonts w:asciiTheme="minorHAnsi" w:eastAsia="Times New Roman" w:hAnsiTheme="minorHAnsi" w:cs="Arial"/>
+              </w:rPr>
+              <w:t>Pokemon Grid Check Board Algorithm - 2nd Evolution Swap</w:t>
             </w:r>
           </w:p>
         </w:tc>
@@ -946,21 +818,7 @@
               <w:rPr>
                 <w:rFonts w:asciiTheme="minorHAnsi" w:eastAsia="Times New Roman" w:hAnsiTheme="minorHAnsi" w:cs="Arial"/>
               </w:rPr>
-              <w:t xml:space="preserve">This checks the board to see if a 2nd evolution </w:t>
-            </w:r>
-            <w:proofErr w:type="spellStart"/>
-            <w:r>
-              <w:rPr>
-                <w:rFonts w:asciiTheme="minorHAnsi" w:eastAsia="Times New Roman" w:hAnsiTheme="minorHAnsi" w:cs="Arial"/>
-              </w:rPr>
-              <w:t>pokemon</w:t>
-            </w:r>
-            <w:proofErr w:type="spellEnd"/>
-            <w:r>
-              <w:rPr>
-                <w:rFonts w:asciiTheme="minorHAnsi" w:eastAsia="Times New Roman" w:hAnsiTheme="minorHAnsi" w:cs="Arial"/>
-              </w:rPr>
-              <w:t xml:space="preserve"> token is swapped, and marks nulls accordingly. </w:t>
+              <w:t xml:space="preserve">This checks the board to see if a 2nd evolution pokemon token is swapped, and marks nulls accordingly. </w:t>
             </w:r>
           </w:p>
         </w:tc>
@@ -1098,6 +956,20 @@
                 <w:rFonts w:asciiTheme="minorHAnsi" w:eastAsia="Times New Roman" w:hAnsiTheme="minorHAnsi" w:cs="Arial"/>
               </w:rPr>
               <w:t xml:space="preserve">This is the basic layout for the game GUI, without interactive functionality. </w:t>
+            </w:r>
+            <w:r>
+              <w:rPr>
+                <w:rFonts w:asciiTheme="minorHAnsi" w:eastAsia="Times New Roman" w:hAnsiTheme="minorHAnsi" w:cs="Arial"/>
+              </w:rPr>
+              <w:t>Make sure text is loaded from the</w:t>
+            </w:r>
+            <w:bookmarkStart w:id="0" w:name="_GoBack"/>
+            <w:bookmarkEnd w:id="0"/>
+            <w:r>
+              <w:rPr>
+                <w:rFonts w:asciiTheme="minorHAnsi" w:eastAsia="Times New Roman" w:hAnsiTheme="minorHAnsi" w:cs="Arial"/>
+              </w:rPr>
+              <w:t xml:space="preserve"> correct file to account for locale. </w:t>
             </w:r>
           </w:p>
         </w:tc>
@@ -1296,8 +1168,6 @@
           <w:t>C# coding standards</w:t>
         </w:r>
       </w:hyperlink>
-      <w:bookmarkStart w:id="0" w:name="_GoBack"/>
-      <w:bookmarkEnd w:id="0"/>
       <w:r>
         <w:rPr>
           <w:rFonts w:asciiTheme="minorHAnsi" w:eastAsia="Times New Roman" w:hAnsiTheme="minorHAnsi" w:cs="Arial"/>
@@ -1327,21 +1197,7 @@
         <w:rPr>
           <w:rFonts w:asciiTheme="minorHAnsi" w:eastAsia="Times New Roman" w:hAnsiTheme="minorHAnsi" w:cs="Arial"/>
         </w:rPr>
-        <w:t xml:space="preserve">We plan to use </w:t>
-      </w:r>
-      <w:proofErr w:type="spellStart"/>
-      <w:r>
-        <w:rPr>
-          <w:rFonts w:asciiTheme="minorHAnsi" w:eastAsia="Times New Roman" w:hAnsiTheme="minorHAnsi" w:cs="Arial"/>
-        </w:rPr>
-        <w:t>DotCover</w:t>
-      </w:r>
-      <w:proofErr w:type="spellEnd"/>
-      <w:r>
-        <w:rPr>
-          <w:rFonts w:asciiTheme="minorHAnsi" w:eastAsia="Times New Roman" w:hAnsiTheme="minorHAnsi" w:cs="Arial"/>
-        </w:rPr>
-        <w:t>.</w:t>
+        <w:t>We plan to use DotCover.</w:t>
       </w:r>
     </w:p>
     <w:p>
@@ -1381,21 +1237,7 @@
         <w:rPr>
           <w:rFonts w:asciiTheme="minorHAnsi" w:eastAsia="Times New Roman" w:hAnsiTheme="minorHAnsi" w:cs="Arial"/>
         </w:rPr>
-        <w:t xml:space="preserve"> is already present on our </w:t>
-      </w:r>
-      <w:proofErr w:type="spellStart"/>
-      <w:r>
-        <w:rPr>
-          <w:rFonts w:asciiTheme="minorHAnsi" w:eastAsia="Times New Roman" w:hAnsiTheme="minorHAnsi" w:cs="Arial"/>
-        </w:rPr>
-        <w:t>git</w:t>
-      </w:r>
-      <w:proofErr w:type="spellEnd"/>
-      <w:r>
-        <w:rPr>
-          <w:rFonts w:asciiTheme="minorHAnsi" w:eastAsia="Times New Roman" w:hAnsiTheme="minorHAnsi" w:cs="Arial"/>
-        </w:rPr>
-        <w:t xml:space="preserve"> repo, and will stay current as we update our project. </w:t>
+        <w:t xml:space="preserve"> is already present on our git repo, and will stay current as we update our project. </w:t>
       </w:r>
     </w:p>
     <w:p>
@@ -1442,21 +1284,7 @@
         <w:rPr>
           <w:rFonts w:asciiTheme="minorHAnsi" w:eastAsia="Times New Roman" w:hAnsiTheme="minorHAnsi" w:cs="Arial"/>
         </w:rPr>
-        <w:t xml:space="preserve">We will test the algorithm for updating the board when there are rows or columns of three </w:t>
-      </w:r>
-      <w:proofErr w:type="spellStart"/>
-      <w:r>
-        <w:rPr>
-          <w:rFonts w:asciiTheme="minorHAnsi" w:eastAsia="Times New Roman" w:hAnsiTheme="minorHAnsi" w:cs="Arial"/>
-        </w:rPr>
-        <w:t>pokemon</w:t>
-      </w:r>
-      <w:proofErr w:type="spellEnd"/>
-      <w:r>
-        <w:rPr>
-          <w:rFonts w:asciiTheme="minorHAnsi" w:eastAsia="Times New Roman" w:hAnsiTheme="minorHAnsi" w:cs="Arial"/>
-        </w:rPr>
-        <w:t xml:space="preserve"> missing, following the same scenarios used for testing the check board algorithm. At this time, we will not be attempting to test the GUI due to the complications that that introduces. </w:t>
+        <w:t xml:space="preserve">We will test the algorithm for updating the board when there are rows or columns of three pokemon missing, following the same scenarios used for testing the check board algorithm. At this time, we will not be attempting to test the GUI due to the complications that that introduces. </w:t>
       </w:r>
     </w:p>
     <w:sectPr>
@@ -3461,7 +3289,7 @@
 </file>
 
 <file path=customXml/itemProps1.xml><?xml version="1.0" encoding="utf-8"?>
-<ds:datastoreItem xmlns:ds="http://schemas.openxmlformats.org/officeDocument/2006/customXml" ds:itemID="{07BAB523-44D4-4C0B-93EF-87C27EE06742}">
+<ds:datastoreItem xmlns:ds="http://schemas.openxmlformats.org/officeDocument/2006/customXml" ds:itemID="{9A11EF99-24C8-4A45-9EB4-A6176739E28C}">
   <ds:schemaRefs>
     <ds:schemaRef ds:uri="http://schemas.openxmlformats.org/officeDocument/2006/bibliography"/>
   </ds:schemaRefs>

</xml_diff>

<commit_message>
resolved the issues with token comparisons
</commit_message>
<xml_diff>
--- a/Milestone 3/Milestone 3.docx
+++ b/Milestone 3/Milestone 3.docx
@@ -13,14 +13,6 @@
       <w:r>
         <w:t>Project Test Plan</w:t>
       </w:r>
-    </w:p>
-    <w:p>
-      <w:pPr>
-        <w:spacing w:after="0"/>
-        <w:rPr>
-          <w:rFonts w:asciiTheme="minorHAnsi" w:eastAsia="Times New Roman" w:hAnsiTheme="minorHAnsi" w:cs="Times New Roman"/>
-        </w:rPr>
-      </w:pPr>
     </w:p>
     <w:tbl>
       <w:tblPr>
@@ -45,16 +37,7 @@
             <w:hideMark/>
           </w:tcPr>
           <w:p>
-            <w:pPr>
-              <w:spacing w:line="276" w:lineRule="auto"/>
-              <w:rPr>
-                <w:rFonts w:asciiTheme="minorHAnsi" w:eastAsia="Times New Roman" w:hAnsiTheme="minorHAnsi" w:cs="Times New Roman"/>
-              </w:rPr>
-            </w:pPr>
-            <w:r>
-              <w:rPr>
-                <w:rFonts w:asciiTheme="minorHAnsi" w:eastAsia="Times New Roman" w:hAnsiTheme="minorHAnsi" w:cs="Arial"/>
-              </w:rPr>
+            <w:r>
               <w:t>Feature</w:t>
             </w:r>
           </w:p>
@@ -66,16 +49,9 @@
           </w:tcPr>
           <w:p>
             <w:pPr>
-              <w:spacing w:line="276" w:lineRule="auto"/>
               <w:cnfStyle w:val="100000000000" w:firstRow="1" w:lastRow="0" w:firstColumn="0" w:lastColumn="0" w:oddVBand="0" w:evenVBand="0" w:oddHBand="0" w:evenHBand="0" w:firstRowFirstColumn="0" w:firstRowLastColumn="0" w:lastRowFirstColumn="0" w:lastRowLastColumn="0"/>
-              <w:rPr>
-                <w:rFonts w:asciiTheme="minorHAnsi" w:eastAsia="Times New Roman" w:hAnsiTheme="minorHAnsi" w:cs="Times New Roman"/>
-              </w:rPr>
-            </w:pPr>
-            <w:r>
-              <w:rPr>
-                <w:rFonts w:asciiTheme="minorHAnsi" w:eastAsia="Times New Roman" w:hAnsiTheme="minorHAnsi" w:cs="Arial"/>
-              </w:rPr>
+            </w:pPr>
+            <w:r>
               <w:t>Description</w:t>
             </w:r>
           </w:p>
@@ -87,16 +63,9 @@
           </w:tcPr>
           <w:p>
             <w:pPr>
-              <w:spacing w:line="276" w:lineRule="auto"/>
               <w:cnfStyle w:val="100000000000" w:firstRow="1" w:lastRow="0" w:firstColumn="0" w:lastColumn="0" w:oddVBand="0" w:evenVBand="0" w:oddHBand="0" w:evenHBand="0" w:firstRowFirstColumn="0" w:firstRowLastColumn="0" w:lastRowFirstColumn="0" w:lastRowLastColumn="0"/>
-              <w:rPr>
-                <w:rFonts w:asciiTheme="minorHAnsi" w:eastAsia="Times New Roman" w:hAnsiTheme="minorHAnsi" w:cs="Times New Roman"/>
-              </w:rPr>
-            </w:pPr>
-            <w:r>
-              <w:rPr>
-                <w:rFonts w:asciiTheme="minorHAnsi" w:eastAsia="Times New Roman" w:hAnsiTheme="minorHAnsi" w:cs="Arial"/>
-              </w:rPr>
+            </w:pPr>
+            <w:r>
               <w:t>Complete Date</w:t>
             </w:r>
           </w:p>
@@ -113,16 +82,7 @@
             <w:hideMark/>
           </w:tcPr>
           <w:p>
-            <w:pPr>
-              <w:spacing w:line="276" w:lineRule="auto"/>
-              <w:rPr>
-                <w:rFonts w:asciiTheme="minorHAnsi" w:eastAsia="Times New Roman" w:hAnsiTheme="minorHAnsi" w:cs="Times New Roman"/>
-              </w:rPr>
-            </w:pPr>
-            <w:r>
-              <w:rPr>
-                <w:rFonts w:asciiTheme="minorHAnsi" w:eastAsia="Times New Roman" w:hAnsiTheme="minorHAnsi" w:cs="Arial"/>
-              </w:rPr>
+            <w:r>
               <w:t>Problem Statement</w:t>
             </w:r>
           </w:p>
@@ -134,16 +94,9 @@
           </w:tcPr>
           <w:p>
             <w:pPr>
-              <w:spacing w:line="276" w:lineRule="auto"/>
               <w:cnfStyle w:val="000000100000" w:firstRow="0" w:lastRow="0" w:firstColumn="0" w:lastColumn="0" w:oddVBand="0" w:evenVBand="0" w:oddHBand="1" w:evenHBand="0" w:firstRowFirstColumn="0" w:firstRowLastColumn="0" w:lastRowFirstColumn="0" w:lastRowLastColumn="0"/>
-              <w:rPr>
-                <w:rFonts w:asciiTheme="minorHAnsi" w:eastAsia="Times New Roman" w:hAnsiTheme="minorHAnsi" w:cs="Times New Roman"/>
-              </w:rPr>
-            </w:pPr>
-            <w:r>
-              <w:rPr>
-                <w:rFonts w:asciiTheme="minorHAnsi" w:eastAsia="Times New Roman" w:hAnsiTheme="minorHAnsi" w:cs="Arial"/>
-              </w:rPr>
+            </w:pPr>
+            <w:r>
               <w:t xml:space="preserve">This document provides a brief description of our project, including the game rules. </w:t>
             </w:r>
           </w:p>
@@ -155,17 +108,10 @@
           </w:tcPr>
           <w:p>
             <w:pPr>
-              <w:spacing w:line="276" w:lineRule="auto"/>
               <w:cnfStyle w:val="000000100000" w:firstRow="0" w:lastRow="0" w:firstColumn="0" w:lastColumn="0" w:oddVBand="0" w:evenVBand="0" w:oddHBand="1" w:evenHBand="0" w:firstRowFirstColumn="0" w:firstRowLastColumn="0" w:lastRowFirstColumn="0" w:lastRowLastColumn="0"/>
-              <w:rPr>
-                <w:rFonts w:asciiTheme="minorHAnsi" w:eastAsia="Times New Roman" w:hAnsiTheme="minorHAnsi" w:cs="Times New Roman"/>
-              </w:rPr>
-            </w:pPr>
-            <w:r>
-              <w:rPr>
-                <w:rFonts w:asciiTheme="minorHAnsi" w:eastAsia="Times New Roman" w:hAnsiTheme="minorHAnsi" w:cs="Arial"/>
-              </w:rPr>
-              <w:t>3/15/13</w:t>
+            </w:pPr>
+            <w:r>
+              <w:t>3/15/2013</w:t>
             </w:r>
           </w:p>
         </w:tc>
@@ -178,17 +124,8 @@
             <w:hideMark/>
           </w:tcPr>
           <w:p>
-            <w:pPr>
-              <w:spacing w:line="276" w:lineRule="auto"/>
-              <w:rPr>
-                <w:rFonts w:asciiTheme="minorHAnsi" w:eastAsia="Times New Roman" w:hAnsiTheme="minorHAnsi" w:cs="Times New Roman"/>
-              </w:rPr>
-            </w:pPr>
-            <w:r>
-              <w:rPr>
-                <w:rFonts w:asciiTheme="minorHAnsi" w:eastAsia="Times New Roman" w:hAnsiTheme="minorHAnsi" w:cs="Arial"/>
-              </w:rPr>
-              <w:t>Pokemon Tokens</w:t>
+            <w:r>
+              <w:t>Game State</w:t>
             </w:r>
           </w:p>
         </w:tc>
@@ -199,17 +136,10 @@
           </w:tcPr>
           <w:p>
             <w:pPr>
-              <w:spacing w:line="276" w:lineRule="auto"/>
               <w:cnfStyle w:val="000000000000" w:firstRow="0" w:lastRow="0" w:firstColumn="0" w:lastColumn="0" w:oddVBand="0" w:evenVBand="0" w:oddHBand="0" w:evenHBand="0" w:firstRowFirstColumn="0" w:firstRowLastColumn="0" w:lastRowFirstColumn="0" w:lastRowLastColumn="0"/>
-              <w:rPr>
-                <w:rFonts w:asciiTheme="minorHAnsi" w:eastAsia="Times New Roman" w:hAnsiTheme="minorHAnsi" w:cs="Times New Roman"/>
-              </w:rPr>
-            </w:pPr>
-            <w:r>
-              <w:rPr>
-                <w:rFonts w:asciiTheme="minorHAnsi" w:eastAsia="Times New Roman" w:hAnsiTheme="minorHAnsi" w:cs="Arial"/>
-              </w:rPr>
-              <w:t>These are the different game pieces for the game.</w:t>
+            </w:pPr>
+            <w:r>
+              <w:t xml:space="preserve">Users can decide the time limit for the game or they can decide to turn the timer off altogether. This also includes objects such as the timer and score, as well as logic for starting a new game. </w:t>
             </w:r>
           </w:p>
         </w:tc>
@@ -220,17 +150,10 @@
           </w:tcPr>
           <w:p>
             <w:pPr>
-              <w:spacing w:line="276" w:lineRule="auto"/>
               <w:cnfStyle w:val="000000000000" w:firstRow="0" w:lastRow="0" w:firstColumn="0" w:lastColumn="0" w:oddVBand="0" w:evenVBand="0" w:oddHBand="0" w:evenHBand="0" w:firstRowFirstColumn="0" w:firstRowLastColumn="0" w:lastRowFirstColumn="0" w:lastRowLastColumn="0"/>
-              <w:rPr>
-                <w:rFonts w:asciiTheme="minorHAnsi" w:eastAsia="Times New Roman" w:hAnsiTheme="minorHAnsi" w:cs="Times New Roman"/>
-              </w:rPr>
-            </w:pPr>
-            <w:r>
-              <w:rPr>
-                <w:rFonts w:asciiTheme="minorHAnsi" w:eastAsia="Times New Roman" w:hAnsiTheme="minorHAnsi" w:cs="Arial"/>
-              </w:rPr>
-              <w:t>3/22/13</w:t>
+            </w:pPr>
+            <w:r>
+              <w:t>3/22/2013</w:t>
             </w:r>
           </w:p>
         </w:tc>
@@ -246,17 +169,13 @@
             <w:hideMark/>
           </w:tcPr>
           <w:p>
-            <w:pPr>
-              <w:spacing w:line="276" w:lineRule="auto"/>
-              <w:rPr>
-                <w:rFonts w:asciiTheme="minorHAnsi" w:eastAsia="Times New Roman" w:hAnsiTheme="minorHAnsi" w:cs="Times New Roman"/>
-              </w:rPr>
-            </w:pPr>
-            <w:r>
-              <w:rPr>
-                <w:rFonts w:asciiTheme="minorHAnsi" w:eastAsia="Times New Roman" w:hAnsiTheme="minorHAnsi" w:cs="Arial"/>
-              </w:rPr>
-              <w:t>Pokemon Evolutions</w:t>
+            <w:proofErr w:type="spellStart"/>
+            <w:r>
+              <w:t>Pokemon</w:t>
+            </w:r>
+            <w:proofErr w:type="spellEnd"/>
+            <w:r>
+              <w:t xml:space="preserve"> Evolutions</w:t>
             </w:r>
           </w:p>
         </w:tc>
@@ -267,17 +186,18 @@
           </w:tcPr>
           <w:p>
             <w:pPr>
-              <w:spacing w:line="276" w:lineRule="auto"/>
               <w:cnfStyle w:val="000000100000" w:firstRow="0" w:lastRow="0" w:firstColumn="0" w:lastColumn="0" w:oddVBand="0" w:evenVBand="0" w:oddHBand="1" w:evenHBand="0" w:firstRowFirstColumn="0" w:firstRowLastColumn="0" w:lastRowFirstColumn="0" w:lastRowLastColumn="0"/>
-              <w:rPr>
-                <w:rFonts w:asciiTheme="minorHAnsi" w:eastAsia="Times New Roman" w:hAnsiTheme="minorHAnsi" w:cs="Times New Roman"/>
-              </w:rPr>
-            </w:pPr>
-            <w:r>
-              <w:rPr>
-                <w:rFonts w:asciiTheme="minorHAnsi" w:eastAsia="Times New Roman" w:hAnsiTheme="minorHAnsi" w:cs="Arial"/>
-              </w:rPr>
-              <w:t xml:space="preserve">When the user makes various plays, the pokemon may evolve into game pieces with special effects. </w:t>
+            </w:pPr>
+            <w:r>
+              <w:t xml:space="preserve">When the user makes various plays, the </w:t>
+            </w:r>
+            <w:proofErr w:type="spellStart"/>
+            <w:r>
+              <w:t>pokemon</w:t>
+            </w:r>
+            <w:proofErr w:type="spellEnd"/>
+            <w:r>
+              <w:t xml:space="preserve"> may evolve into game pieces with special effects. </w:t>
             </w:r>
           </w:p>
         </w:tc>
@@ -288,17 +208,10 @@
           </w:tcPr>
           <w:p>
             <w:pPr>
-              <w:spacing w:line="276" w:lineRule="auto"/>
               <w:cnfStyle w:val="000000100000" w:firstRow="0" w:lastRow="0" w:firstColumn="0" w:lastColumn="0" w:oddVBand="0" w:evenVBand="0" w:oddHBand="1" w:evenHBand="0" w:firstRowFirstColumn="0" w:firstRowLastColumn="0" w:lastRowFirstColumn="0" w:lastRowLastColumn="0"/>
-              <w:rPr>
-                <w:rFonts w:asciiTheme="minorHAnsi" w:eastAsia="Times New Roman" w:hAnsiTheme="minorHAnsi" w:cs="Times New Roman"/>
-              </w:rPr>
-            </w:pPr>
-            <w:r>
-              <w:rPr>
-                <w:rFonts w:asciiTheme="minorHAnsi" w:eastAsia="Times New Roman" w:hAnsiTheme="minorHAnsi" w:cs="Arial"/>
-              </w:rPr>
-              <w:t>3/22/13</w:t>
+            </w:pPr>
+            <w:r>
+              <w:t>3/22/2013</w:t>
             </w:r>
           </w:p>
         </w:tc>
@@ -311,17 +224,13 @@
             <w:hideMark/>
           </w:tcPr>
           <w:p>
-            <w:pPr>
-              <w:spacing w:line="276" w:lineRule="auto"/>
-              <w:rPr>
-                <w:rFonts w:asciiTheme="minorHAnsi" w:eastAsia="Times New Roman" w:hAnsiTheme="minorHAnsi" w:cs="Times New Roman"/>
-              </w:rPr>
-            </w:pPr>
-            <w:r>
-              <w:rPr>
-                <w:rFonts w:asciiTheme="minorHAnsi" w:eastAsia="Times New Roman" w:hAnsiTheme="minorHAnsi" w:cs="Arial"/>
-              </w:rPr>
-              <w:t>Refactor Check Board Algorithm - Column or Row of 3</w:t>
+            <w:proofErr w:type="spellStart"/>
+            <w:r>
+              <w:t>Pokemon</w:t>
+            </w:r>
+            <w:proofErr w:type="spellEnd"/>
+            <w:r>
+              <w:t xml:space="preserve"> Grid Check Board Algorithm - Column or Row of 3</w:t>
             </w:r>
           </w:p>
         </w:tc>
@@ -332,12 +241,11 @@
           </w:tcPr>
           <w:p>
             <w:pPr>
-              <w:spacing w:line="276" w:lineRule="auto"/>
               <w:cnfStyle w:val="000000000000" w:firstRow="0" w:lastRow="0" w:firstColumn="0" w:lastColumn="0" w:oddVBand="0" w:evenVBand="0" w:oddHBand="0" w:evenHBand="0" w:firstRowFirstColumn="0" w:firstRowLastColumn="0" w:lastRowFirstColumn="0" w:lastRowLastColumn="0"/>
-              <w:rPr>
-                <w:rFonts w:asciiTheme="minorHAnsi" w:eastAsia="Times New Roman" w:hAnsiTheme="minorHAnsi" w:cs="Times New Roman"/>
-              </w:rPr>
-            </w:pPr>
+            </w:pPr>
+            <w:r>
+              <w:t xml:space="preserve">This is the most basic implementation of the updating the game board, accounting for rows and columns of only three tokens of the same type in a row. It does not actually update the board, but simply marks rows and columns of three as null to be updated later. </w:t>
+            </w:r>
           </w:p>
         </w:tc>
         <w:tc>
@@ -347,17 +255,10 @@
           </w:tcPr>
           <w:p>
             <w:pPr>
-              <w:spacing w:line="276" w:lineRule="auto"/>
               <w:cnfStyle w:val="000000000000" w:firstRow="0" w:lastRow="0" w:firstColumn="0" w:lastColumn="0" w:oddVBand="0" w:evenVBand="0" w:oddHBand="0" w:evenHBand="0" w:firstRowFirstColumn="0" w:firstRowLastColumn="0" w:lastRowFirstColumn="0" w:lastRowLastColumn="0"/>
-              <w:rPr>
-                <w:rFonts w:asciiTheme="minorHAnsi" w:eastAsia="Times New Roman" w:hAnsiTheme="minorHAnsi" w:cs="Times New Roman"/>
-              </w:rPr>
-            </w:pPr>
-            <w:r>
-              <w:rPr>
-                <w:rFonts w:asciiTheme="minorHAnsi" w:eastAsia="Times New Roman" w:hAnsiTheme="minorHAnsi" w:cs="Arial"/>
-              </w:rPr>
-              <w:t>4/12/13</w:t>
+            </w:pPr>
+            <w:r>
+              <w:t>3/22/2013</w:t>
             </w:r>
           </w:p>
         </w:tc>
@@ -373,17 +274,13 @@
             <w:hideMark/>
           </w:tcPr>
           <w:p>
-            <w:pPr>
-              <w:spacing w:line="276" w:lineRule="auto"/>
-              <w:rPr>
-                <w:rFonts w:asciiTheme="minorHAnsi" w:eastAsia="Times New Roman" w:hAnsiTheme="minorHAnsi" w:cs="Times New Roman"/>
-              </w:rPr>
-            </w:pPr>
-            <w:r>
-              <w:rPr>
-                <w:rFonts w:asciiTheme="minorHAnsi" w:eastAsia="Times New Roman" w:hAnsiTheme="minorHAnsi" w:cs="Arial"/>
-              </w:rPr>
-              <w:t>Pokemon Grid Check Board Algorithm - Column or Row of 3</w:t>
+            <w:proofErr w:type="spellStart"/>
+            <w:r>
+              <w:t>Pokemon</w:t>
+            </w:r>
+            <w:proofErr w:type="spellEnd"/>
+            <w:r>
+              <w:t xml:space="preserve"> Tokens</w:t>
             </w:r>
           </w:p>
         </w:tc>
@@ -394,17 +291,10 @@
           </w:tcPr>
           <w:p>
             <w:pPr>
-              <w:spacing w:line="276" w:lineRule="auto"/>
               <w:cnfStyle w:val="000000100000" w:firstRow="0" w:lastRow="0" w:firstColumn="0" w:lastColumn="0" w:oddVBand="0" w:evenVBand="0" w:oddHBand="1" w:evenHBand="0" w:firstRowFirstColumn="0" w:firstRowLastColumn="0" w:lastRowFirstColumn="0" w:lastRowLastColumn="0"/>
-              <w:rPr>
-                <w:rFonts w:asciiTheme="minorHAnsi" w:eastAsia="Times New Roman" w:hAnsiTheme="minorHAnsi" w:cs="Times New Roman"/>
-              </w:rPr>
-            </w:pPr>
-            <w:r>
-              <w:rPr>
-                <w:rFonts w:asciiTheme="minorHAnsi" w:eastAsia="Times New Roman" w:hAnsiTheme="minorHAnsi" w:cs="Arial"/>
-              </w:rPr>
-              <w:t xml:space="preserve">This is the most basic implementation of the updating the game board, accounting for rows and columns of only three tokens of the same type in a row. It does not actually update the board, but simply marks rows and columns of three as null to be updated later. </w:t>
+            </w:pPr>
+            <w:r>
+              <w:t>These are the different game pieces for the game.</w:t>
             </w:r>
           </w:p>
         </w:tc>
@@ -415,32 +305,10 @@
           </w:tcPr>
           <w:p>
             <w:pPr>
-              <w:spacing w:line="276" w:lineRule="auto"/>
               <w:cnfStyle w:val="000000100000" w:firstRow="0" w:lastRow="0" w:firstColumn="0" w:lastColumn="0" w:oddVBand="0" w:evenVBand="0" w:oddHBand="1" w:evenHBand="0" w:firstRowFirstColumn="0" w:firstRowLastColumn="0" w:lastRowFirstColumn="0" w:lastRowLastColumn="0"/>
-              <w:rPr>
-                <w:rFonts w:asciiTheme="minorHAnsi" w:eastAsia="Times New Roman" w:hAnsiTheme="minorHAnsi" w:cs="Times New Roman"/>
-              </w:rPr>
-            </w:pPr>
-            <w:r>
-              <w:rPr>
-                <w:rFonts w:asciiTheme="minorHAnsi" w:eastAsia="Times New Roman" w:hAnsiTheme="minorHAnsi" w:cs="Arial"/>
-              </w:rPr>
-              <w:t>3/22/13</w:t>
-            </w:r>
-          </w:p>
-          <w:p>
-            <w:pPr>
-              <w:spacing w:line="276" w:lineRule="auto"/>
-              <w:cnfStyle w:val="000000100000" w:firstRow="0" w:lastRow="0" w:firstColumn="0" w:lastColumn="0" w:oddVBand="0" w:evenVBand="0" w:oddHBand="1" w:evenHBand="0" w:firstRowFirstColumn="0" w:firstRowLastColumn="0" w:lastRowFirstColumn="0" w:lastRowLastColumn="0"/>
-              <w:rPr>
-                <w:rFonts w:asciiTheme="minorHAnsi" w:eastAsia="Times New Roman" w:hAnsiTheme="minorHAnsi" w:cs="Times New Roman"/>
-              </w:rPr>
-            </w:pPr>
-            <w:r>
-              <w:rPr>
-                <w:rFonts w:asciiTheme="minorHAnsi" w:eastAsia="Times New Roman" w:hAnsiTheme="minorHAnsi" w:cs="Times New Roman"/>
-              </w:rPr>
-              <w:br/>
+            </w:pPr>
+            <w:r>
+              <w:t>3/22/2013</w:t>
             </w:r>
           </w:p>
         </w:tc>
@@ -453,17 +321,8 @@
             <w:hideMark/>
           </w:tcPr>
           <w:p>
-            <w:pPr>
-              <w:spacing w:line="276" w:lineRule="auto"/>
-              <w:rPr>
-                <w:rFonts w:asciiTheme="minorHAnsi" w:eastAsia="Times New Roman" w:hAnsiTheme="minorHAnsi" w:cs="Times New Roman"/>
-              </w:rPr>
-            </w:pPr>
-            <w:r>
-              <w:rPr>
-                <w:rFonts w:asciiTheme="minorHAnsi" w:eastAsia="Times New Roman" w:hAnsiTheme="minorHAnsi" w:cs="Arial"/>
-              </w:rPr>
-              <w:t>Pokemon Grid Check Board Algorithm- Column or Row of 4</w:t>
+            <w:r>
+              <w:t>Basic Game GUI</w:t>
             </w:r>
           </w:p>
         </w:tc>
@@ -474,17 +333,10 @@
           </w:tcPr>
           <w:p>
             <w:pPr>
-              <w:spacing w:line="276" w:lineRule="auto"/>
               <w:cnfStyle w:val="000000000000" w:firstRow="0" w:lastRow="0" w:firstColumn="0" w:lastColumn="0" w:oddVBand="0" w:evenVBand="0" w:oddHBand="0" w:evenHBand="0" w:firstRowFirstColumn="0" w:firstRowLastColumn="0" w:lastRowFirstColumn="0" w:lastRowLastColumn="0"/>
-              <w:rPr>
-                <w:rFonts w:asciiTheme="minorHAnsi" w:eastAsia="Times New Roman" w:hAnsiTheme="minorHAnsi" w:cs="Times New Roman"/>
-              </w:rPr>
-            </w:pPr>
-            <w:r>
-              <w:rPr>
-                <w:rFonts w:asciiTheme="minorHAnsi" w:eastAsia="Times New Roman" w:hAnsiTheme="minorHAnsi" w:cs="Arial"/>
-              </w:rPr>
-              <w:t xml:space="preserve">This checks the board for rows or columns of 4, and marks nulls accordingly. This also adds a 1st evolution pokemon token to the board. </w:t>
+            </w:pPr>
+            <w:r>
+              <w:t xml:space="preserve">This is the basic layout for the game GUI, without interactive functionality. Make sure text is loaded from the correct file to account for locale. </w:t>
             </w:r>
           </w:p>
         </w:tc>
@@ -495,17 +347,10 @@
           </w:tcPr>
           <w:p>
             <w:pPr>
-              <w:spacing w:line="276" w:lineRule="auto"/>
               <w:cnfStyle w:val="000000000000" w:firstRow="0" w:lastRow="0" w:firstColumn="0" w:lastColumn="0" w:oddVBand="0" w:evenVBand="0" w:oddHBand="0" w:evenHBand="0" w:firstRowFirstColumn="0" w:firstRowLastColumn="0" w:lastRowFirstColumn="0" w:lastRowLastColumn="0"/>
-              <w:rPr>
-                <w:rFonts w:asciiTheme="minorHAnsi" w:eastAsia="Times New Roman" w:hAnsiTheme="minorHAnsi" w:cs="Times New Roman"/>
-              </w:rPr>
-            </w:pPr>
-            <w:r>
-              <w:rPr>
-                <w:rFonts w:asciiTheme="minorHAnsi" w:eastAsia="Times New Roman" w:hAnsiTheme="minorHAnsi" w:cs="Arial"/>
-              </w:rPr>
-              <w:t>4/19/13</w:t>
+            </w:pPr>
+            <w:r>
+              <w:t>4/12/2013</w:t>
             </w:r>
           </w:p>
         </w:tc>
@@ -521,18 +366,11 @@
             <w:hideMark/>
           </w:tcPr>
           <w:p>
-            <w:pPr>
-              <w:spacing w:line="276" w:lineRule="auto"/>
-              <w:rPr>
-                <w:rFonts w:asciiTheme="minorHAnsi" w:eastAsia="Times New Roman" w:hAnsiTheme="minorHAnsi" w:cs="Times New Roman"/>
-              </w:rPr>
-            </w:pPr>
-            <w:r>
-              <w:rPr>
-                <w:rFonts w:asciiTheme="minorHAnsi" w:eastAsia="Times New Roman" w:hAnsiTheme="minorHAnsi" w:cs="Arial"/>
-              </w:rPr>
-              <w:t>Pokemon Grid Check Board Algorithm - Column or Row of 5</w:t>
-            </w:r>
+            <w:r>
+              <w:t>Refactor Check Board Algorithm</w:t>
+            </w:r>
+            <w:bookmarkStart w:id="0" w:name="_GoBack"/>
+            <w:bookmarkEnd w:id="0"/>
           </w:p>
         </w:tc>
         <w:tc>
@@ -542,18 +380,8 @@
           </w:tcPr>
           <w:p>
             <w:pPr>
-              <w:spacing w:line="276" w:lineRule="auto"/>
               <w:cnfStyle w:val="000000100000" w:firstRow="0" w:lastRow="0" w:firstColumn="0" w:lastColumn="0" w:oddVBand="0" w:evenVBand="0" w:oddHBand="1" w:evenHBand="0" w:firstRowFirstColumn="0" w:firstRowLastColumn="0" w:lastRowFirstColumn="0" w:lastRowLastColumn="0"/>
-              <w:rPr>
-                <w:rFonts w:asciiTheme="minorHAnsi" w:eastAsia="Times New Roman" w:hAnsiTheme="minorHAnsi" w:cs="Times New Roman"/>
-              </w:rPr>
-            </w:pPr>
-            <w:r>
-              <w:rPr>
-                <w:rFonts w:asciiTheme="minorHAnsi" w:eastAsia="Times New Roman" w:hAnsiTheme="minorHAnsi" w:cs="Arial"/>
-              </w:rPr>
-              <w:t xml:space="preserve">This checks the board for rows or columns of 5, and marks nulls accordingly. This also adds a ditto to the board. </w:t>
-            </w:r>
+            </w:pPr>
           </w:p>
         </w:tc>
         <w:tc>
@@ -563,17 +391,10 @@
           </w:tcPr>
           <w:p>
             <w:pPr>
-              <w:spacing w:line="276" w:lineRule="auto"/>
               <w:cnfStyle w:val="000000100000" w:firstRow="0" w:lastRow="0" w:firstColumn="0" w:lastColumn="0" w:oddVBand="0" w:evenVBand="0" w:oddHBand="1" w:evenHBand="0" w:firstRowFirstColumn="0" w:firstRowLastColumn="0" w:lastRowFirstColumn="0" w:lastRowLastColumn="0"/>
-              <w:rPr>
-                <w:rFonts w:asciiTheme="minorHAnsi" w:eastAsia="Times New Roman" w:hAnsiTheme="minorHAnsi" w:cs="Times New Roman"/>
-              </w:rPr>
-            </w:pPr>
-            <w:r>
-              <w:rPr>
-                <w:rFonts w:asciiTheme="minorHAnsi" w:eastAsia="Times New Roman" w:hAnsiTheme="minorHAnsi" w:cs="Arial"/>
-              </w:rPr>
-              <w:t>4/19/13</w:t>
+            </w:pPr>
+            <w:r>
+              <w:t>4/12/2013</w:t>
             </w:r>
           </w:p>
         </w:tc>
@@ -586,17 +407,8 @@
             <w:hideMark/>
           </w:tcPr>
           <w:p>
-            <w:pPr>
-              <w:spacing w:line="276" w:lineRule="auto"/>
-              <w:rPr>
-                <w:rFonts w:asciiTheme="minorHAnsi" w:eastAsia="Times New Roman" w:hAnsiTheme="minorHAnsi" w:cs="Times New Roman"/>
-              </w:rPr>
-            </w:pPr>
-            <w:r>
-              <w:rPr>
-                <w:rFonts w:asciiTheme="minorHAnsi" w:eastAsia="Times New Roman" w:hAnsiTheme="minorHAnsi" w:cs="Arial"/>
-              </w:rPr>
-              <w:t>Pokemon Grid Check Board Algorithm - Column or Row of 6</w:t>
+            <w:r>
+              <w:t>Update Board Algorithm</w:t>
             </w:r>
           </w:p>
         </w:tc>
@@ -607,17 +419,10 @@
           </w:tcPr>
           <w:p>
             <w:pPr>
-              <w:spacing w:line="276" w:lineRule="auto"/>
               <w:cnfStyle w:val="000000000000" w:firstRow="0" w:lastRow="0" w:firstColumn="0" w:lastColumn="0" w:oddVBand="0" w:evenVBand="0" w:oddHBand="0" w:evenHBand="0" w:firstRowFirstColumn="0" w:firstRowLastColumn="0" w:lastRowFirstColumn="0" w:lastRowLastColumn="0"/>
-              <w:rPr>
-                <w:rFonts w:asciiTheme="minorHAnsi" w:eastAsia="Times New Roman" w:hAnsiTheme="minorHAnsi" w:cs="Times New Roman"/>
-              </w:rPr>
-            </w:pPr>
-            <w:r>
-              <w:rPr>
-                <w:rFonts w:asciiTheme="minorHAnsi" w:eastAsia="Times New Roman" w:hAnsiTheme="minorHAnsi" w:cs="Arial"/>
-              </w:rPr>
-              <w:t>This checks the board for rows or columns of 6, and marks nulls accordingly. This also adds a 2nd evolution pokemon token to the board.</w:t>
+            </w:pPr>
+            <w:r>
+              <w:t>Given a current board state, this updates the board, causing the tokens to fall to fill empty spots and generating new tokens when necessary.  </w:t>
             </w:r>
           </w:p>
         </w:tc>
@@ -628,17 +433,10 @@
           </w:tcPr>
           <w:p>
             <w:pPr>
-              <w:spacing w:line="276" w:lineRule="auto"/>
               <w:cnfStyle w:val="000000000000" w:firstRow="0" w:lastRow="0" w:firstColumn="0" w:lastColumn="0" w:oddVBand="0" w:evenVBand="0" w:oddHBand="0" w:evenHBand="0" w:firstRowFirstColumn="0" w:firstRowLastColumn="0" w:lastRowFirstColumn="0" w:lastRowLastColumn="0"/>
-              <w:rPr>
-                <w:rFonts w:asciiTheme="minorHAnsi" w:eastAsia="Times New Roman" w:hAnsiTheme="minorHAnsi" w:cs="Times New Roman"/>
-              </w:rPr>
-            </w:pPr>
-            <w:r>
-              <w:rPr>
-                <w:rFonts w:asciiTheme="minorHAnsi" w:eastAsia="Times New Roman" w:hAnsiTheme="minorHAnsi" w:cs="Arial"/>
-              </w:rPr>
-              <w:t>4/19/13</w:t>
+            </w:pPr>
+            <w:r>
+              <w:t>4/12/2013</w:t>
             </w:r>
           </w:p>
         </w:tc>
@@ -654,17 +452,8 @@
             <w:hideMark/>
           </w:tcPr>
           <w:p>
-            <w:pPr>
-              <w:spacing w:line="276" w:lineRule="auto"/>
-              <w:rPr>
-                <w:rFonts w:asciiTheme="minorHAnsi" w:eastAsia="Times New Roman" w:hAnsiTheme="minorHAnsi" w:cs="Times New Roman"/>
-              </w:rPr>
-            </w:pPr>
-            <w:r>
-              <w:rPr>
-                <w:rFonts w:asciiTheme="minorHAnsi" w:eastAsia="Times New Roman" w:hAnsiTheme="minorHAnsi" w:cs="Arial"/>
-              </w:rPr>
-              <w:t>Pokemon Grid Check Board Algorithm - Ditto Swap</w:t>
+            <w:r>
+              <w:t>GUI Interaction</w:t>
             </w:r>
           </w:p>
         </w:tc>
@@ -675,17 +464,10 @@
           </w:tcPr>
           <w:p>
             <w:pPr>
-              <w:spacing w:line="276" w:lineRule="auto"/>
               <w:cnfStyle w:val="000000100000" w:firstRow="0" w:lastRow="0" w:firstColumn="0" w:lastColumn="0" w:oddVBand="0" w:evenVBand="0" w:oddHBand="1" w:evenHBand="0" w:firstRowFirstColumn="0" w:firstRowLastColumn="0" w:lastRowFirstColumn="0" w:lastRowLastColumn="0"/>
-              <w:rPr>
-                <w:rFonts w:asciiTheme="minorHAnsi" w:eastAsia="Times New Roman" w:hAnsiTheme="minorHAnsi" w:cs="Times New Roman"/>
-              </w:rPr>
-            </w:pPr>
-            <w:r>
-              <w:rPr>
-                <w:rFonts w:asciiTheme="minorHAnsi" w:eastAsia="Times New Roman" w:hAnsiTheme="minorHAnsi" w:cs="Arial"/>
-              </w:rPr>
-              <w:t xml:space="preserve">This checks the board to see if a ditto was swapped, and marks nulls accordingly. </w:t>
+            </w:pPr>
+            <w:r>
+              <w:t xml:space="preserve">The user will be able to interact with the GUI. </w:t>
             </w:r>
           </w:p>
         </w:tc>
@@ -696,17 +478,10 @@
           </w:tcPr>
           <w:p>
             <w:pPr>
-              <w:spacing w:line="276" w:lineRule="auto"/>
               <w:cnfStyle w:val="000000100000" w:firstRow="0" w:lastRow="0" w:firstColumn="0" w:lastColumn="0" w:oddVBand="0" w:evenVBand="0" w:oddHBand="1" w:evenHBand="0" w:firstRowFirstColumn="0" w:firstRowLastColumn="0" w:lastRowFirstColumn="0" w:lastRowLastColumn="0"/>
-              <w:rPr>
-                <w:rFonts w:asciiTheme="minorHAnsi" w:eastAsia="Times New Roman" w:hAnsiTheme="minorHAnsi" w:cs="Times New Roman"/>
-              </w:rPr>
-            </w:pPr>
-            <w:r>
-              <w:rPr>
-                <w:rFonts w:asciiTheme="minorHAnsi" w:eastAsia="Times New Roman" w:hAnsiTheme="minorHAnsi" w:cs="Arial"/>
-              </w:rPr>
-              <w:t>4/26/13</w:t>
+            </w:pPr>
+            <w:r>
+              <w:t>4/19/2013</w:t>
             </w:r>
           </w:p>
         </w:tc>
@@ -719,17 +494,13 @@
             <w:hideMark/>
           </w:tcPr>
           <w:p>
-            <w:pPr>
-              <w:spacing w:line="276" w:lineRule="auto"/>
-              <w:rPr>
-                <w:rFonts w:asciiTheme="minorHAnsi" w:eastAsia="Times New Roman" w:hAnsiTheme="minorHAnsi" w:cs="Times New Roman"/>
-              </w:rPr>
-            </w:pPr>
-            <w:r>
-              <w:rPr>
-                <w:rFonts w:asciiTheme="minorHAnsi" w:eastAsia="Times New Roman" w:hAnsiTheme="minorHAnsi" w:cs="Arial"/>
-              </w:rPr>
-              <w:t>Pokemon Grid Check Board Algorithm - 1st Evolution Swap</w:t>
+            <w:proofErr w:type="spellStart"/>
+            <w:r>
+              <w:t>Pokemon</w:t>
+            </w:r>
+            <w:proofErr w:type="spellEnd"/>
+            <w:r>
+              <w:t xml:space="preserve"> Grid Check Board Algorithm - Column or Row of 5</w:t>
             </w:r>
           </w:p>
         </w:tc>
@@ -740,17 +511,10 @@
           </w:tcPr>
           <w:p>
             <w:pPr>
-              <w:spacing w:line="276" w:lineRule="auto"/>
               <w:cnfStyle w:val="000000000000" w:firstRow="0" w:lastRow="0" w:firstColumn="0" w:lastColumn="0" w:oddVBand="0" w:evenVBand="0" w:oddHBand="0" w:evenHBand="0" w:firstRowFirstColumn="0" w:firstRowLastColumn="0" w:lastRowFirstColumn="0" w:lastRowLastColumn="0"/>
-              <w:rPr>
-                <w:rFonts w:asciiTheme="minorHAnsi" w:eastAsia="Times New Roman" w:hAnsiTheme="minorHAnsi" w:cs="Times New Roman"/>
-              </w:rPr>
-            </w:pPr>
-            <w:r>
-              <w:rPr>
-                <w:rFonts w:asciiTheme="minorHAnsi" w:eastAsia="Times New Roman" w:hAnsiTheme="minorHAnsi" w:cs="Arial"/>
-              </w:rPr>
-              <w:t>This checks the board to see if a 1st evolution pokemon token is swapped, and marks nulls accordingly.</w:t>
+            </w:pPr>
+            <w:r>
+              <w:t xml:space="preserve">This checks the board for rows or columns of 5, and marks nulls accordingly. This also adds a ditto to the board. </w:t>
             </w:r>
           </w:p>
         </w:tc>
@@ -761,17 +525,10 @@
           </w:tcPr>
           <w:p>
             <w:pPr>
-              <w:spacing w:line="276" w:lineRule="auto"/>
               <w:cnfStyle w:val="000000000000" w:firstRow="0" w:lastRow="0" w:firstColumn="0" w:lastColumn="0" w:oddVBand="0" w:evenVBand="0" w:oddHBand="0" w:evenHBand="0" w:firstRowFirstColumn="0" w:firstRowLastColumn="0" w:lastRowFirstColumn="0" w:lastRowLastColumn="0"/>
-              <w:rPr>
-                <w:rFonts w:asciiTheme="minorHAnsi" w:eastAsia="Times New Roman" w:hAnsiTheme="minorHAnsi" w:cs="Times New Roman"/>
-              </w:rPr>
-            </w:pPr>
-            <w:r>
-              <w:rPr>
-                <w:rFonts w:asciiTheme="minorHAnsi" w:eastAsia="Times New Roman" w:hAnsiTheme="minorHAnsi" w:cs="Arial"/>
-              </w:rPr>
-              <w:t>4/26/13</w:t>
+            </w:pPr>
+            <w:r>
+              <w:t>4/19/2013</w:t>
             </w:r>
           </w:p>
         </w:tc>
@@ -787,17 +544,13 @@
             <w:hideMark/>
           </w:tcPr>
           <w:p>
-            <w:pPr>
-              <w:spacing w:line="276" w:lineRule="auto"/>
-              <w:rPr>
-                <w:rFonts w:asciiTheme="minorHAnsi" w:eastAsia="Times New Roman" w:hAnsiTheme="minorHAnsi" w:cs="Times New Roman"/>
-              </w:rPr>
-            </w:pPr>
-            <w:r>
-              <w:rPr>
-                <w:rFonts w:asciiTheme="minorHAnsi" w:eastAsia="Times New Roman" w:hAnsiTheme="minorHAnsi" w:cs="Arial"/>
-              </w:rPr>
-              <w:t>Pokemon Grid Check Board Algorithm - 2nd Evolution Swap</w:t>
+            <w:proofErr w:type="spellStart"/>
+            <w:r>
+              <w:t>Pokemon</w:t>
+            </w:r>
+            <w:proofErr w:type="spellEnd"/>
+            <w:r>
+              <w:t xml:space="preserve"> Grid Check Board Algorithm - Column or Row of 6</w:t>
             </w:r>
           </w:p>
         </w:tc>
@@ -808,17 +561,18 @@
           </w:tcPr>
           <w:p>
             <w:pPr>
-              <w:spacing w:line="276" w:lineRule="auto"/>
               <w:cnfStyle w:val="000000100000" w:firstRow="0" w:lastRow="0" w:firstColumn="0" w:lastColumn="0" w:oddVBand="0" w:evenVBand="0" w:oddHBand="1" w:evenHBand="0" w:firstRowFirstColumn="0" w:firstRowLastColumn="0" w:lastRowFirstColumn="0" w:lastRowLastColumn="0"/>
-              <w:rPr>
-                <w:rFonts w:asciiTheme="minorHAnsi" w:eastAsia="Times New Roman" w:hAnsiTheme="minorHAnsi" w:cs="Times New Roman"/>
-              </w:rPr>
-            </w:pPr>
-            <w:r>
-              <w:rPr>
-                <w:rFonts w:asciiTheme="minorHAnsi" w:eastAsia="Times New Roman" w:hAnsiTheme="minorHAnsi" w:cs="Arial"/>
-              </w:rPr>
-              <w:t xml:space="preserve">This checks the board to see if a 2nd evolution pokemon token is swapped, and marks nulls accordingly. </w:t>
+            </w:pPr>
+            <w:r>
+              <w:t xml:space="preserve">This checks the board for rows or columns of 6, and marks nulls accordingly. This also adds a 2nd evolution </w:t>
+            </w:r>
+            <w:proofErr w:type="spellStart"/>
+            <w:r>
+              <w:t>pokemon</w:t>
+            </w:r>
+            <w:proofErr w:type="spellEnd"/>
+            <w:r>
+              <w:t xml:space="preserve"> token to the board.</w:t>
             </w:r>
           </w:p>
         </w:tc>
@@ -829,24 +583,17 @@
           </w:tcPr>
           <w:p>
             <w:pPr>
-              <w:spacing w:line="276" w:lineRule="auto"/>
               <w:cnfStyle w:val="000000100000" w:firstRow="0" w:lastRow="0" w:firstColumn="0" w:lastColumn="0" w:oddVBand="0" w:evenVBand="0" w:oddHBand="1" w:evenHBand="0" w:firstRowFirstColumn="0" w:firstRowLastColumn="0" w:lastRowFirstColumn="0" w:lastRowLastColumn="0"/>
-              <w:rPr>
-                <w:rFonts w:asciiTheme="minorHAnsi" w:eastAsia="Times New Roman" w:hAnsiTheme="minorHAnsi" w:cs="Times New Roman"/>
-              </w:rPr>
-            </w:pPr>
-            <w:r>
-              <w:rPr>
-                <w:rFonts w:asciiTheme="minorHAnsi" w:eastAsia="Times New Roman" w:hAnsiTheme="minorHAnsi" w:cs="Arial"/>
-              </w:rPr>
-              <w:t>4/26/13</w:t>
+            </w:pPr>
+            <w:r>
+              <w:t>4/19/2013</w:t>
             </w:r>
           </w:p>
         </w:tc>
       </w:tr>
       <w:tr>
         <w:trPr>
-          <w:trHeight w:val="2370"/>
+          <w:trHeight w:val="907"/>
         </w:trPr>
         <w:tc>
           <w:tcPr>
@@ -855,18 +602,13 @@
             <w:hideMark/>
           </w:tcPr>
           <w:p>
-            <w:pPr>
-              <w:spacing w:line="276" w:lineRule="auto"/>
-              <w:rPr>
-                <w:rFonts w:asciiTheme="minorHAnsi" w:eastAsia="Times New Roman" w:hAnsiTheme="minorHAnsi" w:cs="Times New Roman"/>
-              </w:rPr>
-            </w:pPr>
-            <w:r>
-              <w:rPr>
-                <w:rFonts w:asciiTheme="minorHAnsi" w:eastAsia="Times New Roman" w:hAnsiTheme="minorHAnsi" w:cs="Arial"/>
-              </w:rPr>
-              <w:lastRenderedPageBreak/>
-              <w:t>Game State</w:t>
+            <w:proofErr w:type="spellStart"/>
+            <w:r>
+              <w:t>Pokemon</w:t>
+            </w:r>
+            <w:proofErr w:type="spellEnd"/>
+            <w:r>
+              <w:t xml:space="preserve"> Grid Check Board Algorithm- Column or Row of 4</w:t>
             </w:r>
           </w:p>
         </w:tc>
@@ -877,17 +619,18 @@
           </w:tcPr>
           <w:p>
             <w:pPr>
-              <w:spacing w:line="276" w:lineRule="auto"/>
               <w:cnfStyle w:val="000000000000" w:firstRow="0" w:lastRow="0" w:firstColumn="0" w:lastColumn="0" w:oddVBand="0" w:evenVBand="0" w:oddHBand="0" w:evenHBand="0" w:firstRowFirstColumn="0" w:firstRowLastColumn="0" w:lastRowFirstColumn="0" w:lastRowLastColumn="0"/>
-              <w:rPr>
-                <w:rFonts w:asciiTheme="minorHAnsi" w:eastAsia="Times New Roman" w:hAnsiTheme="minorHAnsi" w:cs="Times New Roman"/>
-              </w:rPr>
-            </w:pPr>
-            <w:r>
-              <w:rPr>
-                <w:rFonts w:asciiTheme="minorHAnsi" w:eastAsia="Times New Roman" w:hAnsiTheme="minorHAnsi" w:cs="Arial"/>
-              </w:rPr>
-              <w:t xml:space="preserve">Users can decide the time limit for the game or they can decide to turn the timer off altogether. This also includes objects such as the timer and score, as well as logic for starting a new game. </w:t>
+            </w:pPr>
+            <w:r>
+              <w:t xml:space="preserve">This checks the board for rows or columns of 4, and marks nulls accordingly. This also adds a 1st evolution </w:t>
+            </w:r>
+            <w:proofErr w:type="spellStart"/>
+            <w:r>
+              <w:t>pokemon</w:t>
+            </w:r>
+            <w:proofErr w:type="spellEnd"/>
+            <w:r>
+              <w:t xml:space="preserve"> token to the board. </w:t>
             </w:r>
           </w:p>
         </w:tc>
@@ -898,17 +641,10 @@
           </w:tcPr>
           <w:p>
             <w:pPr>
-              <w:spacing w:line="276" w:lineRule="auto"/>
               <w:cnfStyle w:val="000000000000" w:firstRow="0" w:lastRow="0" w:firstColumn="0" w:lastColumn="0" w:oddVBand="0" w:evenVBand="0" w:oddHBand="0" w:evenHBand="0" w:firstRowFirstColumn="0" w:firstRowLastColumn="0" w:lastRowFirstColumn="0" w:lastRowLastColumn="0"/>
-              <w:rPr>
-                <w:rFonts w:asciiTheme="minorHAnsi" w:eastAsia="Times New Roman" w:hAnsiTheme="minorHAnsi" w:cs="Times New Roman"/>
-              </w:rPr>
-            </w:pPr>
-            <w:r>
-              <w:rPr>
-                <w:rFonts w:asciiTheme="minorHAnsi" w:eastAsia="Times New Roman" w:hAnsiTheme="minorHAnsi" w:cs="Arial"/>
-              </w:rPr>
-              <w:t>3/22/13</w:t>
+            </w:pPr>
+            <w:r>
+              <w:t>4/19/2013</w:t>
             </w:r>
           </w:p>
         </w:tc>
@@ -924,17 +660,13 @@
             <w:hideMark/>
           </w:tcPr>
           <w:p>
-            <w:pPr>
-              <w:spacing w:line="276" w:lineRule="auto"/>
-              <w:rPr>
-                <w:rFonts w:asciiTheme="minorHAnsi" w:eastAsia="Times New Roman" w:hAnsiTheme="minorHAnsi" w:cs="Times New Roman"/>
-              </w:rPr>
-            </w:pPr>
-            <w:r>
-              <w:rPr>
-                <w:rFonts w:asciiTheme="minorHAnsi" w:eastAsia="Times New Roman" w:hAnsiTheme="minorHAnsi" w:cs="Arial"/>
-              </w:rPr>
-              <w:t>Basic Game GUI</w:t>
+            <w:proofErr w:type="spellStart"/>
+            <w:r>
+              <w:t>Pokemon</w:t>
+            </w:r>
+            <w:proofErr w:type="spellEnd"/>
+            <w:r>
+              <w:t xml:space="preserve"> Grid Check Board Algorithm - 1st Evolution Swap</w:t>
             </w:r>
           </w:p>
         </w:tc>
@@ -945,31 +677,18 @@
           </w:tcPr>
           <w:p>
             <w:pPr>
-              <w:spacing w:line="276" w:lineRule="auto"/>
               <w:cnfStyle w:val="000000100000" w:firstRow="0" w:lastRow="0" w:firstColumn="0" w:lastColumn="0" w:oddVBand="0" w:evenVBand="0" w:oddHBand="1" w:evenHBand="0" w:firstRowFirstColumn="0" w:firstRowLastColumn="0" w:lastRowFirstColumn="0" w:lastRowLastColumn="0"/>
-              <w:rPr>
-                <w:rFonts w:asciiTheme="minorHAnsi" w:eastAsia="Times New Roman" w:hAnsiTheme="minorHAnsi" w:cs="Times New Roman"/>
-              </w:rPr>
-            </w:pPr>
-            <w:r>
-              <w:rPr>
-                <w:rFonts w:asciiTheme="minorHAnsi" w:eastAsia="Times New Roman" w:hAnsiTheme="minorHAnsi" w:cs="Arial"/>
-              </w:rPr>
-              <w:t xml:space="preserve">This is the basic layout for the game GUI, without interactive functionality. </w:t>
-            </w:r>
-            <w:r>
-              <w:rPr>
-                <w:rFonts w:asciiTheme="minorHAnsi" w:eastAsia="Times New Roman" w:hAnsiTheme="minorHAnsi" w:cs="Arial"/>
-              </w:rPr>
-              <w:t>Make sure text is loaded from the</w:t>
-            </w:r>
-            <w:bookmarkStart w:id="0" w:name="_GoBack"/>
-            <w:bookmarkEnd w:id="0"/>
-            <w:r>
-              <w:rPr>
-                <w:rFonts w:asciiTheme="minorHAnsi" w:eastAsia="Times New Roman" w:hAnsiTheme="minorHAnsi" w:cs="Arial"/>
-              </w:rPr>
-              <w:t xml:space="preserve"> correct file to account for locale. </w:t>
+            </w:pPr>
+            <w:r>
+              <w:t xml:space="preserve">This checks the board to see if a 1st evolution </w:t>
+            </w:r>
+            <w:proofErr w:type="spellStart"/>
+            <w:r>
+              <w:t>pokemon</w:t>
+            </w:r>
+            <w:proofErr w:type="spellEnd"/>
+            <w:r>
+              <w:t xml:space="preserve"> token is swapped, and marks nulls accordingly.</w:t>
             </w:r>
           </w:p>
         </w:tc>
@@ -980,17 +699,10 @@
           </w:tcPr>
           <w:p>
             <w:pPr>
-              <w:spacing w:line="276" w:lineRule="auto"/>
               <w:cnfStyle w:val="000000100000" w:firstRow="0" w:lastRow="0" w:firstColumn="0" w:lastColumn="0" w:oddVBand="0" w:evenVBand="0" w:oddHBand="1" w:evenHBand="0" w:firstRowFirstColumn="0" w:firstRowLastColumn="0" w:lastRowFirstColumn="0" w:lastRowLastColumn="0"/>
-              <w:rPr>
-                <w:rFonts w:asciiTheme="minorHAnsi" w:eastAsia="Times New Roman" w:hAnsiTheme="minorHAnsi" w:cs="Times New Roman"/>
-              </w:rPr>
-            </w:pPr>
-            <w:r>
-              <w:rPr>
-                <w:rFonts w:asciiTheme="minorHAnsi" w:eastAsia="Times New Roman" w:hAnsiTheme="minorHAnsi" w:cs="Arial"/>
-              </w:rPr>
-              <w:t>4/12/13</w:t>
+            </w:pPr>
+            <w:r>
+              <w:t>4/26/2013</w:t>
             </w:r>
           </w:p>
         </w:tc>
@@ -1003,17 +715,13 @@
             <w:hideMark/>
           </w:tcPr>
           <w:p>
-            <w:pPr>
-              <w:spacing w:line="276" w:lineRule="auto"/>
-              <w:rPr>
-                <w:rFonts w:asciiTheme="minorHAnsi" w:eastAsia="Times New Roman" w:hAnsiTheme="minorHAnsi" w:cs="Times New Roman"/>
-              </w:rPr>
-            </w:pPr>
-            <w:r>
-              <w:rPr>
-                <w:rFonts w:asciiTheme="minorHAnsi" w:eastAsia="Times New Roman" w:hAnsiTheme="minorHAnsi" w:cs="Arial"/>
-              </w:rPr>
-              <w:t>GUI Interaction</w:t>
+            <w:proofErr w:type="spellStart"/>
+            <w:r>
+              <w:t>Pokemon</w:t>
+            </w:r>
+            <w:proofErr w:type="spellEnd"/>
+            <w:r>
+              <w:t xml:space="preserve"> Grid Check Board Algorithm - 2nd Evolution Swap</w:t>
             </w:r>
           </w:p>
         </w:tc>
@@ -1024,17 +732,18 @@
           </w:tcPr>
           <w:p>
             <w:pPr>
-              <w:spacing w:line="276" w:lineRule="auto"/>
               <w:cnfStyle w:val="000000000000" w:firstRow="0" w:lastRow="0" w:firstColumn="0" w:lastColumn="0" w:oddVBand="0" w:evenVBand="0" w:oddHBand="0" w:evenHBand="0" w:firstRowFirstColumn="0" w:firstRowLastColumn="0" w:lastRowFirstColumn="0" w:lastRowLastColumn="0"/>
-              <w:rPr>
-                <w:rFonts w:asciiTheme="minorHAnsi" w:eastAsia="Times New Roman" w:hAnsiTheme="minorHAnsi" w:cs="Times New Roman"/>
-              </w:rPr>
-            </w:pPr>
-            <w:r>
-              <w:rPr>
-                <w:rFonts w:asciiTheme="minorHAnsi" w:eastAsia="Times New Roman" w:hAnsiTheme="minorHAnsi" w:cs="Arial"/>
-              </w:rPr>
-              <w:t xml:space="preserve">The user will be able to interact with the GUI. </w:t>
+            </w:pPr>
+            <w:r>
+              <w:t xml:space="preserve">This checks the board to see if a 2nd evolution </w:t>
+            </w:r>
+            <w:proofErr w:type="spellStart"/>
+            <w:r>
+              <w:t>pokemon</w:t>
+            </w:r>
+            <w:proofErr w:type="spellEnd"/>
+            <w:r>
+              <w:t xml:space="preserve"> token is swapped, and marks nulls accordingly. </w:t>
             </w:r>
           </w:p>
         </w:tc>
@@ -1045,17 +754,10 @@
           </w:tcPr>
           <w:p>
             <w:pPr>
-              <w:spacing w:line="276" w:lineRule="auto"/>
               <w:cnfStyle w:val="000000000000" w:firstRow="0" w:lastRow="0" w:firstColumn="0" w:lastColumn="0" w:oddVBand="0" w:evenVBand="0" w:oddHBand="0" w:evenHBand="0" w:firstRowFirstColumn="0" w:firstRowLastColumn="0" w:lastRowFirstColumn="0" w:lastRowLastColumn="0"/>
-              <w:rPr>
-                <w:rFonts w:asciiTheme="minorHAnsi" w:eastAsia="Times New Roman" w:hAnsiTheme="minorHAnsi" w:cs="Times New Roman"/>
-              </w:rPr>
-            </w:pPr>
-            <w:r>
-              <w:rPr>
-                <w:rFonts w:asciiTheme="minorHAnsi" w:eastAsia="Times New Roman" w:hAnsiTheme="minorHAnsi" w:cs="Arial"/>
-              </w:rPr>
-              <w:t>4/19/13</w:t>
+            </w:pPr>
+            <w:r>
+              <w:t>4/26/2013</w:t>
             </w:r>
           </w:p>
         </w:tc>
@@ -1071,17 +773,13 @@
             <w:hideMark/>
           </w:tcPr>
           <w:p>
-            <w:pPr>
-              <w:spacing w:line="276" w:lineRule="auto"/>
-              <w:rPr>
-                <w:rFonts w:asciiTheme="minorHAnsi" w:eastAsia="Times New Roman" w:hAnsiTheme="minorHAnsi" w:cs="Times New Roman"/>
-              </w:rPr>
-            </w:pPr>
-            <w:r>
-              <w:rPr>
-                <w:rFonts w:asciiTheme="minorHAnsi" w:eastAsia="Times New Roman" w:hAnsiTheme="minorHAnsi" w:cs="Arial"/>
-              </w:rPr>
-              <w:t>Update Board Algorithm</w:t>
+            <w:proofErr w:type="spellStart"/>
+            <w:r>
+              <w:t>Pokemon</w:t>
+            </w:r>
+            <w:proofErr w:type="spellEnd"/>
+            <w:r>
+              <w:t xml:space="preserve"> Grid Check Board Algorithm - Ditto Swap</w:t>
             </w:r>
           </w:p>
         </w:tc>
@@ -1092,17 +790,10 @@
           </w:tcPr>
           <w:p>
             <w:pPr>
-              <w:spacing w:line="276" w:lineRule="auto"/>
               <w:cnfStyle w:val="000000100000" w:firstRow="0" w:lastRow="0" w:firstColumn="0" w:lastColumn="0" w:oddVBand="0" w:evenVBand="0" w:oddHBand="1" w:evenHBand="0" w:firstRowFirstColumn="0" w:firstRowLastColumn="0" w:lastRowFirstColumn="0" w:lastRowLastColumn="0"/>
-              <w:rPr>
-                <w:rFonts w:asciiTheme="minorHAnsi" w:eastAsia="Times New Roman" w:hAnsiTheme="minorHAnsi" w:cs="Times New Roman"/>
-              </w:rPr>
-            </w:pPr>
-            <w:r>
-              <w:rPr>
-                <w:rFonts w:asciiTheme="minorHAnsi" w:eastAsia="Times New Roman" w:hAnsiTheme="minorHAnsi" w:cs="Arial"/>
-              </w:rPr>
-              <w:t>Given a current board state, this updates the board, causing the tokens to fall to fill empty spots and generating new tokens when necessary.  </w:t>
+            </w:pPr>
+            <w:r>
+              <w:t xml:space="preserve">This checks the board to see if a ditto was swapped, and marks nulls accordingly. </w:t>
             </w:r>
           </w:p>
         </w:tc>
@@ -1113,17 +804,10 @@
           </w:tcPr>
           <w:p>
             <w:pPr>
-              <w:spacing w:line="276" w:lineRule="auto"/>
               <w:cnfStyle w:val="000000100000" w:firstRow="0" w:lastRow="0" w:firstColumn="0" w:lastColumn="0" w:oddVBand="0" w:evenVBand="0" w:oddHBand="1" w:evenHBand="0" w:firstRowFirstColumn="0" w:firstRowLastColumn="0" w:lastRowFirstColumn="0" w:lastRowLastColumn="0"/>
-              <w:rPr>
-                <w:rFonts w:asciiTheme="minorHAnsi" w:eastAsia="Times New Roman" w:hAnsiTheme="minorHAnsi" w:cs="Times New Roman"/>
-              </w:rPr>
-            </w:pPr>
-            <w:r>
-              <w:rPr>
-                <w:rFonts w:asciiTheme="minorHAnsi" w:eastAsia="Times New Roman" w:hAnsiTheme="minorHAnsi" w:cs="Arial"/>
-              </w:rPr>
-              <w:t>4/12/13</w:t>
+            </w:pPr>
+            <w:r>
+              <w:t>4/26/2013</w:t>
             </w:r>
           </w:p>
         </w:tc>
@@ -1137,6 +821,7 @@
         </w:rPr>
       </w:pPr>
       <w:r>
+        <w:lastRenderedPageBreak/>
         <w:t>Coding Standards</w:t>
       </w:r>
     </w:p>
@@ -1197,7 +882,21 @@
         <w:rPr>
           <w:rFonts w:asciiTheme="minorHAnsi" w:eastAsia="Times New Roman" w:hAnsiTheme="minorHAnsi" w:cs="Arial"/>
         </w:rPr>
-        <w:t>We plan to use DotCover.</w:t>
+        <w:t xml:space="preserve">We plan to use </w:t>
+      </w:r>
+      <w:proofErr w:type="spellStart"/>
+      <w:r>
+        <w:rPr>
+          <w:rFonts w:asciiTheme="minorHAnsi" w:eastAsia="Times New Roman" w:hAnsiTheme="minorHAnsi" w:cs="Arial"/>
+        </w:rPr>
+        <w:t>DotCover</w:t>
+      </w:r>
+      <w:proofErr w:type="spellEnd"/>
+      <w:r>
+        <w:rPr>
+          <w:rFonts w:asciiTheme="minorHAnsi" w:eastAsia="Times New Roman" w:hAnsiTheme="minorHAnsi" w:cs="Arial"/>
+        </w:rPr>
+        <w:t>.</w:t>
       </w:r>
     </w:p>
     <w:p>
@@ -1237,7 +936,21 @@
         <w:rPr>
           <w:rFonts w:asciiTheme="minorHAnsi" w:eastAsia="Times New Roman" w:hAnsiTheme="minorHAnsi" w:cs="Arial"/>
         </w:rPr>
-        <w:t xml:space="preserve"> is already present on our git repo, and will stay current as we update our project. </w:t>
+        <w:t xml:space="preserve"> is already present on our </w:t>
+      </w:r>
+      <w:proofErr w:type="spellStart"/>
+      <w:r>
+        <w:rPr>
+          <w:rFonts w:asciiTheme="minorHAnsi" w:eastAsia="Times New Roman" w:hAnsiTheme="minorHAnsi" w:cs="Arial"/>
+        </w:rPr>
+        <w:t>git</w:t>
+      </w:r>
+      <w:proofErr w:type="spellEnd"/>
+      <w:r>
+        <w:rPr>
+          <w:rFonts w:asciiTheme="minorHAnsi" w:eastAsia="Times New Roman" w:hAnsiTheme="minorHAnsi" w:cs="Arial"/>
+        </w:rPr>
+        <w:t xml:space="preserve"> repo, and will stay current as we update our project. </w:t>
       </w:r>
     </w:p>
     <w:p>
@@ -1284,7 +997,21 @@
         <w:rPr>
           <w:rFonts w:asciiTheme="minorHAnsi" w:eastAsia="Times New Roman" w:hAnsiTheme="minorHAnsi" w:cs="Arial"/>
         </w:rPr>
-        <w:t xml:space="preserve">We will test the algorithm for updating the board when there are rows or columns of three pokemon missing, following the same scenarios used for testing the check board algorithm. At this time, we will not be attempting to test the GUI due to the complications that that introduces. </w:t>
+        <w:t xml:space="preserve">We will test the algorithm for updating the board when there are rows or columns of three </w:t>
+      </w:r>
+      <w:proofErr w:type="spellStart"/>
+      <w:r>
+        <w:rPr>
+          <w:rFonts w:asciiTheme="minorHAnsi" w:eastAsia="Times New Roman" w:hAnsiTheme="minorHAnsi" w:cs="Arial"/>
+        </w:rPr>
+        <w:t>pokemon</w:t>
+      </w:r>
+      <w:proofErr w:type="spellEnd"/>
+      <w:r>
+        <w:rPr>
+          <w:rFonts w:asciiTheme="minorHAnsi" w:eastAsia="Times New Roman" w:hAnsiTheme="minorHAnsi" w:cs="Arial"/>
+        </w:rPr>
+        <w:t xml:space="preserve"> missing, following the same scenarios used for testing the check board algorithm. At this time, we will not be attempting to test the GUI due to the complications that that introduces. </w:t>
       </w:r>
     </w:p>
     <w:sectPr>
@@ -3289,7 +3016,7 @@
 </file>
 
 <file path=customXml/itemProps1.xml><?xml version="1.0" encoding="utf-8"?>
-<ds:datastoreItem xmlns:ds="http://schemas.openxmlformats.org/officeDocument/2006/customXml" ds:itemID="{9A11EF99-24C8-4A45-9EB4-A6176739E28C}">
+<ds:datastoreItem xmlns:ds="http://schemas.openxmlformats.org/officeDocument/2006/customXml" ds:itemID="{F7359B33-3DF1-4563-8C01-BD5E5F468268}">
   <ds:schemaRefs>
     <ds:schemaRef ds:uri="http://schemas.openxmlformats.org/officeDocument/2006/bibliography"/>
   </ds:schemaRefs>

</xml_diff>